<commit_message>
Tema 3 - Actividad 3 terminada
</commit_message>
<xml_diff>
--- a/Tema 3 - Actividad 3.docx
+++ b/Tema 3 - Actividad 3.docx
@@ -1,6 +1,6 @@
 
 <file path=word/document.xml><?xml version="1.0" encoding="utf-8"?>
-<w:document xmlns:wpc="http://schemas.microsoft.com/office/word/2010/wordprocessingCanvas" xmlns:mc="http://schemas.openxmlformats.org/markup-compatibility/2006" xmlns:o="urn:schemas-microsoft-com:office:office" xmlns:r="http://schemas.openxmlformats.org/officeDocument/2006/relationships" xmlns:m="http://schemas.openxmlformats.org/officeDocument/2006/math" xmlns:v="urn:schemas-microsoft-com:vml" xmlns:wp14="http://schemas.microsoft.com/office/word/2010/wordprocessingDrawing" xmlns:wp="http://schemas.openxmlformats.org/drawingml/2006/wordprocessingDrawing" xmlns:w10="urn:schemas-microsoft-com:office:word" xmlns:w="http://schemas.openxmlformats.org/wordprocessingml/2006/main" xmlns:w14="http://schemas.microsoft.com/office/word/2010/wordml" xmlns:w15="http://schemas.microsoft.com/office/word/2012/wordml" xmlns:wpg="http://schemas.microsoft.com/office/word/2010/wordprocessingGroup" xmlns:wpi="http://schemas.microsoft.com/office/word/2010/wordprocessingInk" xmlns:wne="http://schemas.microsoft.com/office/word/2006/wordml" xmlns:wps="http://schemas.microsoft.com/office/word/2010/wordprocessingShape" mc:Ignorable="w14 w15 wp14">
+<w:document xmlns:wpc="http://schemas.microsoft.com/office/word/2010/wordprocessingCanvas" xmlns:cx="http://schemas.microsoft.com/office/drawing/2014/chartex" xmlns:cx1="http://schemas.microsoft.com/office/drawing/2015/9/8/chartex" xmlns:cx2="http://schemas.microsoft.com/office/drawing/2015/10/21/chartex" xmlns:cx3="http://schemas.microsoft.com/office/drawing/2016/5/9/chartex" xmlns:cx4="http://schemas.microsoft.com/office/drawing/2016/5/10/chartex" xmlns:cx5="http://schemas.microsoft.com/office/drawing/2016/5/11/chartex" xmlns:cx6="http://schemas.microsoft.com/office/drawing/2016/5/12/chartex" xmlns:cx7="http://schemas.microsoft.com/office/drawing/2016/5/13/chartex" xmlns:cx8="http://schemas.microsoft.com/office/drawing/2016/5/14/chartex" xmlns:mc="http://schemas.openxmlformats.org/markup-compatibility/2006" xmlns:aink="http://schemas.microsoft.com/office/drawing/2016/ink" xmlns:am3d="http://schemas.microsoft.com/office/drawing/2017/model3d" xmlns:o="urn:schemas-microsoft-com:office:office" xmlns:r="http://schemas.openxmlformats.org/officeDocument/2006/relationships" xmlns:m="http://schemas.openxmlformats.org/officeDocument/2006/math" xmlns:v="urn:schemas-microsoft-com:vml" xmlns:wp14="http://schemas.microsoft.com/office/word/2010/wordprocessingDrawing" xmlns:wp="http://schemas.openxmlformats.org/drawingml/2006/wordprocessingDrawing" xmlns:w10="urn:schemas-microsoft-com:office:word" xmlns:w="http://schemas.openxmlformats.org/wordprocessingml/2006/main" xmlns:w14="http://schemas.microsoft.com/office/word/2010/wordml" xmlns:w15="http://schemas.microsoft.com/office/word/2012/wordml" xmlns:w16cid="http://schemas.microsoft.com/office/word/2016/wordml/cid" xmlns:w16se="http://schemas.microsoft.com/office/word/2015/wordml/symex" xmlns:wpg="http://schemas.microsoft.com/office/word/2010/wordprocessingGroup" xmlns:wpi="http://schemas.microsoft.com/office/word/2010/wordprocessingInk" xmlns:wne="http://schemas.microsoft.com/office/word/2006/wordml" xmlns:wps="http://schemas.microsoft.com/office/word/2010/wordprocessingShape" mc:Ignorable="w14 w15 w16se w16cid wp14">
   <w:body>
     <w:p>
       <w:pPr>
@@ -17,8 +17,6 @@
         </w:rPr>
       </w:pPr>
       <w:bookmarkStart w:id="0" w:name="_Toc73042799"/>
-      <w:bookmarkStart w:id="1" w:name="_GoBack"/>
-      <w:bookmarkEnd w:id="1"/>
       <w:r>
         <w:rPr>
           <w:rFonts w:asciiTheme="minorHAnsi" w:hAnsiTheme="minorHAnsi" w:cstheme="minorHAnsi"/>
@@ -589,13 +587,23 @@
           <w:szCs w:val="20"/>
         </w:rPr>
       </w:pPr>
+      <w:proofErr w:type="spellStart"/>
       <w:r>
         <w:rPr>
           <w:b/>
           <w:sz w:val="20"/>
           <w:szCs w:val="20"/>
         </w:rPr>
-        <w:t xml:space="preserve">Generarar </w:t>
+        <w:t>Generarar</w:t>
+      </w:r>
+      <w:proofErr w:type="spellEnd"/>
+      <w:r>
+        <w:rPr>
+          <w:b/>
+          <w:sz w:val="20"/>
+          <w:szCs w:val="20"/>
+        </w:rPr>
+        <w:t xml:space="preserve"> </w:t>
       </w:r>
       <w:r>
         <w:rPr>
@@ -710,6 +718,13 @@
           <w:szCs w:val="20"/>
         </w:rPr>
         <w:t>producto</w:t>
+      </w:r>
+      <w:r>
+        <w:rPr>
+          <w:sz w:val="20"/>
+          <w:szCs w:val="20"/>
+        </w:rPr>
+        <w:t>.</w:t>
       </w:r>
     </w:p>
     <w:p>
@@ -803,6 +818,15 @@
         </w:rPr>
         <w:t>empleado</w:t>
       </w:r>
+      <w:r>
+        <w:rPr>
+          <w:sz w:val="20"/>
+          <w:szCs w:val="20"/>
+        </w:rPr>
+        <w:t>.</w:t>
+      </w:r>
+      <w:bookmarkStart w:id="1" w:name="_GoBack"/>
+      <w:bookmarkEnd w:id="1"/>
     </w:p>
     <w:p>
       <w:pPr>
@@ -906,7 +930,21 @@
           <w:sz w:val="20"/>
           <w:szCs w:val="20"/>
         </w:rPr>
-        <w:t>, Ojo con los cambios de año!!! Mirad el vídeo de como se abre un nuevo ejercicio fiscal</w:t>
+        <w:t xml:space="preserve">, Ojo con los cambios de año!!! Mirad el vídeo de </w:t>
+      </w:r>
+      <w:r>
+        <w:rPr>
+          <w:sz w:val="20"/>
+          <w:szCs w:val="20"/>
+        </w:rPr>
+        <w:t>cómo</w:t>
+      </w:r>
+      <w:r>
+        <w:rPr>
+          <w:sz w:val="20"/>
+          <w:szCs w:val="20"/>
+        </w:rPr>
+        <w:t xml:space="preserve"> se abre un nuevo ejercicio fiscal</w:t>
       </w:r>
       <w:r>
         <w:rPr>
@@ -1071,6 +1109,13 @@
         <w:tab/>
         <w:t>que productos que empiecen por la palabra “anti”</w:t>
       </w:r>
+      <w:r>
+        <w:rPr>
+          <w:sz w:val="20"/>
+          <w:szCs w:val="20"/>
+        </w:rPr>
+        <w:t>.</w:t>
+      </w:r>
     </w:p>
     <w:p>
       <w:pPr>
@@ -1170,6 +1215,13 @@
         </w:rPr>
         <w:t>ibuprofeno</w:t>
       </w:r>
+      <w:r>
+        <w:rPr>
+          <w:sz w:val="20"/>
+          <w:szCs w:val="20"/>
+        </w:rPr>
+        <w:t>.</w:t>
+      </w:r>
     </w:p>
     <w:p>
       <w:pPr>
@@ -1185,6 +1237,13 @@
           <w:szCs w:val="20"/>
         </w:rPr>
         <w:t>Ejemplo consulta clientes cuya dirección contenga ‘%calle%’</w:t>
+      </w:r>
+      <w:r>
+        <w:rPr>
+          <w:sz w:val="20"/>
+          <w:szCs w:val="20"/>
+        </w:rPr>
+        <w:t>.</w:t>
       </w:r>
     </w:p>
     <w:p>
@@ -1430,7 +1489,21 @@
         <w:rPr>
           <w:rFonts w:asciiTheme="minorHAnsi" w:hAnsiTheme="minorHAnsi" w:cstheme="minorHAnsi"/>
         </w:rPr>
-        <w:t>Entrega incompleta y sin funcionar de los buscadores insuf.</w:t>
+        <w:t xml:space="preserve">Entrega incompleta y sin funcionar de los buscadores </w:t>
+      </w:r>
+      <w:proofErr w:type="spellStart"/>
+      <w:r>
+        <w:rPr>
+          <w:rFonts w:asciiTheme="minorHAnsi" w:hAnsiTheme="minorHAnsi" w:cstheme="minorHAnsi"/>
+        </w:rPr>
+        <w:t>insuf</w:t>
+      </w:r>
+      <w:proofErr w:type="spellEnd"/>
+      <w:r>
+        <w:rPr>
+          <w:rFonts w:asciiTheme="minorHAnsi" w:hAnsiTheme="minorHAnsi" w:cstheme="minorHAnsi"/>
+        </w:rPr>
+        <w:t>.</w:t>
       </w:r>
     </w:p>
     <w:p>
@@ -1579,7 +1652,7 @@
 </file>
 
 <file path=word/endnotes.xml><?xml version="1.0" encoding="utf-8"?>
-<w:endnotes xmlns:wpc="http://schemas.microsoft.com/office/word/2010/wordprocessingCanvas" xmlns:mc="http://schemas.openxmlformats.org/markup-compatibility/2006" xmlns:o="urn:schemas-microsoft-com:office:office" xmlns:r="http://schemas.openxmlformats.org/officeDocument/2006/relationships" xmlns:m="http://schemas.openxmlformats.org/officeDocument/2006/math" xmlns:v="urn:schemas-microsoft-com:vml" xmlns:wp14="http://schemas.microsoft.com/office/word/2010/wordprocessingDrawing" xmlns:wp="http://schemas.openxmlformats.org/drawingml/2006/wordprocessingDrawing" xmlns:w10="urn:schemas-microsoft-com:office:word" xmlns:w="http://schemas.openxmlformats.org/wordprocessingml/2006/main" xmlns:w14="http://schemas.microsoft.com/office/word/2010/wordml" xmlns:w15="http://schemas.microsoft.com/office/word/2012/wordml" xmlns:wpg="http://schemas.microsoft.com/office/word/2010/wordprocessingGroup" xmlns:wpi="http://schemas.microsoft.com/office/word/2010/wordprocessingInk" xmlns:wne="http://schemas.microsoft.com/office/word/2006/wordml" xmlns:wps="http://schemas.microsoft.com/office/word/2010/wordprocessingShape" mc:Ignorable="w14 w15 wp14">
+<w:endnotes xmlns:wpc="http://schemas.microsoft.com/office/word/2010/wordprocessingCanvas" xmlns:cx="http://schemas.microsoft.com/office/drawing/2014/chartex" xmlns:cx1="http://schemas.microsoft.com/office/drawing/2015/9/8/chartex" xmlns:cx2="http://schemas.microsoft.com/office/drawing/2015/10/21/chartex" xmlns:cx3="http://schemas.microsoft.com/office/drawing/2016/5/9/chartex" xmlns:cx4="http://schemas.microsoft.com/office/drawing/2016/5/10/chartex" xmlns:cx5="http://schemas.microsoft.com/office/drawing/2016/5/11/chartex" xmlns:cx6="http://schemas.microsoft.com/office/drawing/2016/5/12/chartex" xmlns:cx7="http://schemas.microsoft.com/office/drawing/2016/5/13/chartex" xmlns:cx8="http://schemas.microsoft.com/office/drawing/2016/5/14/chartex" xmlns:mc="http://schemas.openxmlformats.org/markup-compatibility/2006" xmlns:aink="http://schemas.microsoft.com/office/drawing/2016/ink" xmlns:am3d="http://schemas.microsoft.com/office/drawing/2017/model3d" xmlns:o="urn:schemas-microsoft-com:office:office" xmlns:r="http://schemas.openxmlformats.org/officeDocument/2006/relationships" xmlns:m="http://schemas.openxmlformats.org/officeDocument/2006/math" xmlns:v="urn:schemas-microsoft-com:vml" xmlns:wp14="http://schemas.microsoft.com/office/word/2010/wordprocessingDrawing" xmlns:wp="http://schemas.openxmlformats.org/drawingml/2006/wordprocessingDrawing" xmlns:w10="urn:schemas-microsoft-com:office:word" xmlns:w="http://schemas.openxmlformats.org/wordprocessingml/2006/main" xmlns:w14="http://schemas.microsoft.com/office/word/2010/wordml" xmlns:w15="http://schemas.microsoft.com/office/word/2012/wordml" xmlns:w16cid="http://schemas.microsoft.com/office/word/2016/wordml/cid" xmlns:w16se="http://schemas.microsoft.com/office/word/2015/wordml/symex" xmlns:wpg="http://schemas.microsoft.com/office/word/2010/wordprocessingGroup" xmlns:wpi="http://schemas.microsoft.com/office/word/2010/wordprocessingInk" xmlns:wne="http://schemas.microsoft.com/office/word/2006/wordml" xmlns:wps="http://schemas.microsoft.com/office/word/2010/wordprocessingShape" mc:Ignorable="w14 w15 w16se w16cid wp14">
   <w:endnote w:type="separator" w:id="-1">
     <w:p>
       <w:r>
@@ -1598,7 +1671,7 @@
 </file>
 
 <file path=word/footnotes.xml><?xml version="1.0" encoding="utf-8"?>
-<w:footnotes xmlns:wpc="http://schemas.microsoft.com/office/word/2010/wordprocessingCanvas" xmlns:mc="http://schemas.openxmlformats.org/markup-compatibility/2006" xmlns:o="urn:schemas-microsoft-com:office:office" xmlns:r="http://schemas.openxmlformats.org/officeDocument/2006/relationships" xmlns:m="http://schemas.openxmlformats.org/officeDocument/2006/math" xmlns:v="urn:schemas-microsoft-com:vml" xmlns:wp14="http://schemas.microsoft.com/office/word/2010/wordprocessingDrawing" xmlns:wp="http://schemas.openxmlformats.org/drawingml/2006/wordprocessingDrawing" xmlns:w10="urn:schemas-microsoft-com:office:word" xmlns:w="http://schemas.openxmlformats.org/wordprocessingml/2006/main" xmlns:w14="http://schemas.microsoft.com/office/word/2010/wordml" xmlns:w15="http://schemas.microsoft.com/office/word/2012/wordml" xmlns:wpg="http://schemas.microsoft.com/office/word/2010/wordprocessingGroup" xmlns:wpi="http://schemas.microsoft.com/office/word/2010/wordprocessingInk" xmlns:wne="http://schemas.microsoft.com/office/word/2006/wordml" xmlns:wps="http://schemas.microsoft.com/office/word/2010/wordprocessingShape" mc:Ignorable="w14 w15 wp14">
+<w:footnotes xmlns:wpc="http://schemas.microsoft.com/office/word/2010/wordprocessingCanvas" xmlns:cx="http://schemas.microsoft.com/office/drawing/2014/chartex" xmlns:cx1="http://schemas.microsoft.com/office/drawing/2015/9/8/chartex" xmlns:cx2="http://schemas.microsoft.com/office/drawing/2015/10/21/chartex" xmlns:cx3="http://schemas.microsoft.com/office/drawing/2016/5/9/chartex" xmlns:cx4="http://schemas.microsoft.com/office/drawing/2016/5/10/chartex" xmlns:cx5="http://schemas.microsoft.com/office/drawing/2016/5/11/chartex" xmlns:cx6="http://schemas.microsoft.com/office/drawing/2016/5/12/chartex" xmlns:cx7="http://schemas.microsoft.com/office/drawing/2016/5/13/chartex" xmlns:cx8="http://schemas.microsoft.com/office/drawing/2016/5/14/chartex" xmlns:mc="http://schemas.openxmlformats.org/markup-compatibility/2006" xmlns:aink="http://schemas.microsoft.com/office/drawing/2016/ink" xmlns:am3d="http://schemas.microsoft.com/office/drawing/2017/model3d" xmlns:o="urn:schemas-microsoft-com:office:office" xmlns:r="http://schemas.openxmlformats.org/officeDocument/2006/relationships" xmlns:m="http://schemas.openxmlformats.org/officeDocument/2006/math" xmlns:v="urn:schemas-microsoft-com:vml" xmlns:wp14="http://schemas.microsoft.com/office/word/2010/wordprocessingDrawing" xmlns:wp="http://schemas.openxmlformats.org/drawingml/2006/wordprocessingDrawing" xmlns:w10="urn:schemas-microsoft-com:office:word" xmlns:w="http://schemas.openxmlformats.org/wordprocessingml/2006/main" xmlns:w14="http://schemas.microsoft.com/office/word/2010/wordml" xmlns:w15="http://schemas.microsoft.com/office/word/2012/wordml" xmlns:w16cid="http://schemas.microsoft.com/office/word/2016/wordml/cid" xmlns:w16se="http://schemas.microsoft.com/office/word/2015/wordml/symex" xmlns:wpg="http://schemas.microsoft.com/office/word/2010/wordprocessingGroup" xmlns:wpi="http://schemas.microsoft.com/office/word/2010/wordprocessingInk" xmlns:wne="http://schemas.microsoft.com/office/word/2006/wordml" xmlns:wps="http://schemas.microsoft.com/office/word/2010/wordprocessingShape" mc:Ignorable="w14 w15 w16se w16cid wp14">
   <w:footnote w:type="separator" w:id="-1">
     <w:p>
       <w:r>
@@ -1617,7 +1690,7 @@
 </file>
 
 <file path=word/numbering.xml><?xml version="1.0" encoding="utf-8"?>
-<w:numbering xmlns:wpc="http://schemas.microsoft.com/office/word/2010/wordprocessingCanvas" xmlns:mc="http://schemas.openxmlformats.org/markup-compatibility/2006" xmlns:o="urn:schemas-microsoft-com:office:office" xmlns:r="http://schemas.openxmlformats.org/officeDocument/2006/relationships" xmlns:m="http://schemas.openxmlformats.org/officeDocument/2006/math" xmlns:v="urn:schemas-microsoft-com:vml" xmlns:wp14="http://schemas.microsoft.com/office/word/2010/wordprocessingDrawing" xmlns:wp="http://schemas.openxmlformats.org/drawingml/2006/wordprocessingDrawing" xmlns:w10="urn:schemas-microsoft-com:office:word" xmlns:w="http://schemas.openxmlformats.org/wordprocessingml/2006/main" xmlns:w14="http://schemas.microsoft.com/office/word/2010/wordml" xmlns:w15="http://schemas.microsoft.com/office/word/2012/wordml" xmlns:wpg="http://schemas.microsoft.com/office/word/2010/wordprocessingGroup" xmlns:wpi="http://schemas.microsoft.com/office/word/2010/wordprocessingInk" xmlns:wne="http://schemas.microsoft.com/office/word/2006/wordml" xmlns:wps="http://schemas.microsoft.com/office/word/2010/wordprocessingShape" mc:Ignorable="w14 w15 wp14">
+<w:numbering xmlns:wpc="http://schemas.microsoft.com/office/word/2010/wordprocessingCanvas" xmlns:cx="http://schemas.microsoft.com/office/drawing/2014/chartex" xmlns:cx1="http://schemas.microsoft.com/office/drawing/2015/9/8/chartex" xmlns:cx2="http://schemas.microsoft.com/office/drawing/2015/10/21/chartex" xmlns:cx3="http://schemas.microsoft.com/office/drawing/2016/5/9/chartex" xmlns:cx4="http://schemas.microsoft.com/office/drawing/2016/5/10/chartex" xmlns:cx5="http://schemas.microsoft.com/office/drawing/2016/5/11/chartex" xmlns:cx6="http://schemas.microsoft.com/office/drawing/2016/5/12/chartex" xmlns:cx7="http://schemas.microsoft.com/office/drawing/2016/5/13/chartex" xmlns:cx8="http://schemas.microsoft.com/office/drawing/2016/5/14/chartex" xmlns:mc="http://schemas.openxmlformats.org/markup-compatibility/2006" xmlns:aink="http://schemas.microsoft.com/office/drawing/2016/ink" xmlns:am3d="http://schemas.microsoft.com/office/drawing/2017/model3d" xmlns:o="urn:schemas-microsoft-com:office:office" xmlns:r="http://schemas.openxmlformats.org/officeDocument/2006/relationships" xmlns:m="http://schemas.openxmlformats.org/officeDocument/2006/math" xmlns:v="urn:schemas-microsoft-com:vml" xmlns:wp14="http://schemas.microsoft.com/office/word/2010/wordprocessingDrawing" xmlns:wp="http://schemas.openxmlformats.org/drawingml/2006/wordprocessingDrawing" xmlns:w10="urn:schemas-microsoft-com:office:word" xmlns:w="http://schemas.openxmlformats.org/wordprocessingml/2006/main" xmlns:w14="http://schemas.microsoft.com/office/word/2010/wordml" xmlns:w15="http://schemas.microsoft.com/office/word/2012/wordml" xmlns:w16cid="http://schemas.microsoft.com/office/word/2016/wordml/cid" xmlns:w16se="http://schemas.microsoft.com/office/word/2015/wordml/symex" xmlns:wpg="http://schemas.microsoft.com/office/word/2010/wordprocessingGroup" xmlns:wpi="http://schemas.microsoft.com/office/word/2010/wordprocessingInk" xmlns:wne="http://schemas.microsoft.com/office/word/2006/wordml" xmlns:wps="http://schemas.microsoft.com/office/word/2010/wordprocessingShape" mc:Ignorable="w14 w15 w16se w16cid wp14">
   <w:abstractNum w:abstractNumId="0" w15:restartNumberingAfterBreak="0">
     <w:nsid w:val="FFFFFF89"/>
     <w:multiLevelType w:val="singleLevel"/>
@@ -2834,7 +2907,7 @@
 </file>
 
 <file path=word/styles.xml><?xml version="1.0" encoding="utf-8"?>
-<w:styles xmlns:mc="http://schemas.openxmlformats.org/markup-compatibility/2006" xmlns:r="http://schemas.openxmlformats.org/officeDocument/2006/relationships" xmlns:w="http://schemas.openxmlformats.org/wordprocessingml/2006/main" xmlns:w14="http://schemas.microsoft.com/office/word/2010/wordml" xmlns:w15="http://schemas.microsoft.com/office/word/2012/wordml" mc:Ignorable="w14 w15">
+<w:styles xmlns:mc="http://schemas.openxmlformats.org/markup-compatibility/2006" xmlns:r="http://schemas.openxmlformats.org/officeDocument/2006/relationships" xmlns:w="http://schemas.openxmlformats.org/wordprocessingml/2006/main" xmlns:w14="http://schemas.microsoft.com/office/word/2010/wordml" xmlns:w15="http://schemas.microsoft.com/office/word/2012/wordml" xmlns:w16cid="http://schemas.microsoft.com/office/word/2016/wordml/cid" xmlns:w16se="http://schemas.microsoft.com/office/word/2015/wordml/symex" mc:Ignorable="w14 w15 w16se w16cid">
   <w:docDefaults>
     <w:rPrDefault>
       <w:rPr>
@@ -2844,7 +2917,7 @@
     </w:rPrDefault>
     <w:pPrDefault/>
   </w:docDefaults>
-  <w:latentStyles w:defLockedState="0" w:defUIPriority="0" w:defSemiHidden="0" w:defUnhideWhenUsed="0" w:defQFormat="0" w:count="371">
+  <w:latentStyles w:defLockedState="0" w:defUIPriority="0" w:defSemiHidden="0" w:defUnhideWhenUsed="0" w:defQFormat="0" w:count="375">
     <w:lsdException w:name="Normal" w:qFormat="1"/>
     <w:lsdException w:name="heading 1" w:qFormat="1"/>
     <w:lsdException w:name="heading 2" w:qFormat="1"/>
@@ -2944,7 +3017,6 @@
     <w:lsdException w:name="HTML Sample" w:semiHidden="1" w:unhideWhenUsed="1"/>
     <w:lsdException w:name="HTML Typewriter" w:semiHidden="1" w:unhideWhenUsed="1"/>
     <w:lsdException w:name="HTML Variable" w:semiHidden="1" w:unhideWhenUsed="1"/>
-    <w:lsdException w:name="Normal Table" w:semiHidden="1" w:unhideWhenUsed="1"/>
     <w:lsdException w:name="annotation subject" w:semiHidden="1" w:unhideWhenUsed="1"/>
     <w:lsdException w:name="No List" w:semiHidden="1" w:unhideWhenUsed="1"/>
     <w:lsdException w:name="Outline List 1" w:semiHidden="1" w:unhideWhenUsed="1"/>
@@ -2988,10 +3060,8 @@
     <w:lsdException w:name="Table Elegant" w:semiHidden="1" w:unhideWhenUsed="1"/>
     <w:lsdException w:name="Table Professional" w:semiHidden="1" w:unhideWhenUsed="1"/>
     <w:lsdException w:name="Table Subtle 1" w:semiHidden="1" w:unhideWhenUsed="1"/>
-    <w:lsdException w:name="Table Subtle 2" w:semiHidden="1" w:unhideWhenUsed="1"/>
     <w:lsdException w:name="Table Web 1" w:semiHidden="1" w:unhideWhenUsed="1"/>
     <w:lsdException w:name="Table Web 2" w:semiHidden="1" w:unhideWhenUsed="1"/>
-    <w:lsdException w:name="Table Web 3" w:semiHidden="1" w:unhideWhenUsed="1"/>
     <w:lsdException w:name="Balloon Text" w:semiHidden="1" w:unhideWhenUsed="1"/>
     <w:lsdException w:name="Table Theme" w:semiHidden="1" w:unhideWhenUsed="1"/>
     <w:lsdException w:name="Placeholder Text" w:semiHidden="1" w:uiPriority="99"/>
@@ -3209,6 +3279,10 @@
     <w:lsdException w:name="List Table 5 Dark Accent 6" w:uiPriority="50"/>
     <w:lsdException w:name="List Table 6 Colorful Accent 6" w:uiPriority="51"/>
     <w:lsdException w:name="List Table 7 Colorful Accent 6" w:uiPriority="52"/>
+    <w:lsdException w:name="Mention" w:semiHidden="1" w:uiPriority="99" w:unhideWhenUsed="1"/>
+    <w:lsdException w:name="Smart Hyperlink" w:semiHidden="1" w:uiPriority="99" w:unhideWhenUsed="1"/>
+    <w:lsdException w:name="Hashtag" w:semiHidden="1" w:uiPriority="99" w:unhideWhenUsed="1"/>
+    <w:lsdException w:name="Unresolved Mention" w:semiHidden="1" w:uiPriority="99" w:unhideWhenUsed="1"/>
   </w:latentStyles>
   <w:style w:type="paragraph" w:default="1" w:styleId="Normal">
     <w:name w:val="Normal"/>
@@ -4044,7 +4118,7 @@
 </file>
 
 <file path=customXml/itemProps1.xml><?xml version="1.0" encoding="utf-8"?>
-<ds:datastoreItem xmlns:ds="http://schemas.openxmlformats.org/officeDocument/2006/customXml" ds:itemID="{91264ED8-A638-4E01-BE12-7E4A30AF8206}">
+<ds:datastoreItem xmlns:ds="http://schemas.openxmlformats.org/officeDocument/2006/customXml" ds:itemID="{A3EA66DF-DCE9-4A64-9172-D79E5D48EBFF}">
   <ds:schemaRefs>
     <ds:schemaRef ds:uri="http://schemas.openxmlformats.org/officeDocument/2006/bibliography"/>
   </ds:schemaRefs>

</xml_diff>